<commit_message>
did part of second q
</commit_message>
<xml_diff>
--- a/Report.docx
+++ b/Report.docx
@@ -3698,13 +3698,400 @@
           <w:szCs w:val="24"/>
         </w:rPr>
       </w:pPr>
-      <w:r>
-        <w:rPr>
-          <w:b/>
-          <w:sz w:val="24"/>
-          <w:szCs w:val="24"/>
-        </w:rPr>
+    </w:p>
+    <w:p>
+      <w:pPr>
+        <w:rPr>
+          <w:b/>
+          <w:sz w:val="24"/>
+          <w:szCs w:val="24"/>
+        </w:rPr>
+      </w:pPr>
+    </w:p>
+    <w:p>
+      <w:pPr>
+        <w:rPr>
+          <w:b/>
+          <w:sz w:val="24"/>
+          <w:szCs w:val="24"/>
+        </w:rPr>
+      </w:pPr>
+    </w:p>
+    <w:p>
+      <w:pPr>
+        <w:rPr>
+          <w:b/>
+          <w:sz w:val="24"/>
+          <w:szCs w:val="24"/>
+        </w:rPr>
+      </w:pPr>
+    </w:p>
+    <w:p>
+      <w:pPr>
+        <w:rPr>
+          <w:b/>
+          <w:sz w:val="24"/>
+          <w:szCs w:val="24"/>
+        </w:rPr>
+      </w:pPr>
+    </w:p>
+    <w:p>
+      <w:pPr>
+        <w:rPr>
+          <w:b/>
+          <w:sz w:val="24"/>
+          <w:szCs w:val="24"/>
+        </w:rPr>
+      </w:pPr>
+    </w:p>
+    <w:p>
+      <w:pPr>
+        <w:rPr>
+          <w:b/>
+          <w:sz w:val="24"/>
+          <w:szCs w:val="24"/>
+        </w:rPr>
+      </w:pPr>
+      <w:r>
+        <w:rPr>
+          <w:b/>
+          <w:sz w:val="24"/>
+          <w:szCs w:val="24"/>
+        </w:rPr>
+        <w:lastRenderedPageBreak/>
         <w:t xml:space="preserve">Input: 5V Heaviside: </w:t>
+      </w:r>
+    </w:p>
+    <w:p>
+      <w:pPr>
+        <w:rPr>
+          <w:b/>
+          <w:sz w:val="24"/>
+          <w:szCs w:val="24"/>
+        </w:rPr>
+      </w:pPr>
+      <w:r>
+        <w:rPr>
+          <w:b/>
+          <w:noProof/>
+          <w:sz w:val="24"/>
+          <w:szCs w:val="24"/>
+          <w:lang w:eastAsia="en-GB"/>
+        </w:rPr>
+        <w:drawing>
+          <wp:inline distT="0" distB="0" distL="0" distR="0">
+            <wp:extent cx="2952750" cy="2271775"/>
+            <wp:effectExtent l="0" t="0" r="0" b="0"/>
+            <wp:docPr id="5" name="Picture 5"/>
+            <wp:cNvGraphicFramePr>
+              <a:graphicFrameLocks xmlns:a="http://schemas.openxmlformats.org/drawingml/2006/main" noChangeAspect="1"/>
+            </wp:cNvGraphicFramePr>
+            <a:graphic xmlns:a="http://schemas.openxmlformats.org/drawingml/2006/main">
+              <a:graphicData uri="http://schemas.openxmlformats.org/drawingml/2006/picture">
+                <pic:pic xmlns:pic="http://schemas.openxmlformats.org/drawingml/2006/picture">
+                  <pic:nvPicPr>
+                    <pic:cNvPr id="5" name="Q2 original output.PNG"/>
+                    <pic:cNvPicPr/>
+                  </pic:nvPicPr>
+                  <pic:blipFill>
+                    <a:blip r:embed="rId41">
+                      <a:extLst>
+                        <a:ext uri="{28A0092B-C50C-407E-A947-70E740481C1C}">
+                          <a14:useLocalDpi xmlns:a14="http://schemas.microsoft.com/office/drawing/2010/main" val="0"/>
+                        </a:ext>
+                      </a:extLst>
+                    </a:blip>
+                    <a:stretch>
+                      <a:fillRect/>
+                    </a:stretch>
+                  </pic:blipFill>
+                  <pic:spPr>
+                    <a:xfrm>
+                      <a:off x="0" y="0"/>
+                      <a:ext cx="2964299" cy="2280660"/>
+                    </a:xfrm>
+                    <a:prstGeom prst="rect">
+                      <a:avLst/>
+                    </a:prstGeom>
+                  </pic:spPr>
+                </pic:pic>
+              </a:graphicData>
+            </a:graphic>
+          </wp:inline>
+        </w:drawing>
+      </w:r>
+    </w:p>
+    <w:p>
+      <w:pPr>
+        <w:rPr>
+          <w:sz w:val="24"/>
+          <w:szCs w:val="24"/>
+        </w:rPr>
+      </w:pPr>
+      <w:r>
+        <w:rPr>
+          <w:sz w:val="24"/>
+          <w:szCs w:val="24"/>
+        </w:rPr>
+        <w:t>This graph shows the output with all the given input parameters. The signal fades with a damping factor given by:</w:t>
+      </w:r>
+    </w:p>
+    <w:p>
+      <w:pPr>
+        <w:jc w:val="center"/>
+        <w:rPr>
+          <w:sz w:val="24"/>
+          <w:szCs w:val="24"/>
+        </w:rPr>
+      </w:pPr>
+      <w:r>
+        <w:rPr>
+          <w:noProof/>
+          <w:lang w:eastAsia="en-GB"/>
+        </w:rPr>
+        <w:drawing>
+          <wp:inline distT="0" distB="0" distL="0" distR="0" wp14:anchorId="717CFD37" wp14:editId="630B29BB">
+            <wp:extent cx="828675" cy="428625"/>
+            <wp:effectExtent l="0" t="0" r="9525" b="9525"/>
+            <wp:docPr id="12" name="Picture 12" descr="http://latex.codecogs.com/gif.latex?%5Czeta%20%3D%20%5Cfrac%7BR%7D%7B2%7D%5Csqrt%7B%5Cfrac%7BC%7D%7BL%7D%7D"/>
+            <wp:cNvGraphicFramePr>
+              <a:graphicFrameLocks xmlns:a="http://schemas.openxmlformats.org/drawingml/2006/main" noChangeAspect="1"/>
+            </wp:cNvGraphicFramePr>
+            <a:graphic xmlns:a="http://schemas.openxmlformats.org/drawingml/2006/main">
+              <a:graphicData uri="http://schemas.openxmlformats.org/drawingml/2006/picture">
+                <pic:pic xmlns:pic="http://schemas.openxmlformats.org/drawingml/2006/picture">
+                  <pic:nvPicPr>
+                    <pic:cNvPr id="0" name="Picture 5" descr="http://latex.codecogs.com/gif.latex?%5Czeta%20%3D%20%5Cfrac%7BR%7D%7B2%7D%5Csqrt%7B%5Cfrac%7BC%7D%7BL%7D%7D"/>
+                    <pic:cNvPicPr>
+                      <a:picLocks noChangeAspect="1" noChangeArrowheads="1"/>
+                    </pic:cNvPicPr>
+                  </pic:nvPicPr>
+                  <pic:blipFill>
+                    <a:blip r:embed="rId42">
+                      <a:extLst>
+                        <a:ext uri="{28A0092B-C50C-407E-A947-70E740481C1C}">
+                          <a14:useLocalDpi xmlns:a14="http://schemas.microsoft.com/office/drawing/2010/main" val="0"/>
+                        </a:ext>
+                      </a:extLst>
+                    </a:blip>
+                    <a:srcRect/>
+                    <a:stretch>
+                      <a:fillRect/>
+                    </a:stretch>
+                  </pic:blipFill>
+                  <pic:spPr bwMode="auto">
+                    <a:xfrm>
+                      <a:off x="0" y="0"/>
+                      <a:ext cx="828675" cy="428625"/>
+                    </a:xfrm>
+                    <a:prstGeom prst="rect">
+                      <a:avLst/>
+                    </a:prstGeom>
+                    <a:noFill/>
+                    <a:ln>
+                      <a:noFill/>
+                    </a:ln>
+                  </pic:spPr>
+                </pic:pic>
+              </a:graphicData>
+            </a:graphic>
+          </wp:inline>
+        </w:drawing>
+      </w:r>
+    </w:p>
+    <w:p>
+      <w:pPr>
+        <w:rPr>
+          <w:sz w:val="24"/>
+          <w:szCs w:val="24"/>
+        </w:rPr>
+      </w:pPr>
+      <w:r>
+        <w:rPr>
+          <w:sz w:val="24"/>
+          <w:szCs w:val="24"/>
+        </w:rPr>
+        <w:t>, which in the case of the given values is 0.3019. Changing R to be equal to</w:t>
+      </w:r>
+    </w:p>
+    <w:p>
+      <w:pPr>
+        <w:jc w:val="center"/>
+        <w:rPr>
+          <w:sz w:val="24"/>
+          <w:szCs w:val="24"/>
+        </w:rPr>
+      </w:pPr>
+      <w:r>
+        <w:rPr>
+          <w:noProof/>
+          <w:lang w:eastAsia="en-GB"/>
+        </w:rPr>
+        <w:drawing>
+          <wp:inline distT="0" distB="0" distL="0" distR="0" wp14:anchorId="69689EE8" wp14:editId="4E779D29">
+            <wp:extent cx="685800" cy="542925"/>
+            <wp:effectExtent l="0" t="0" r="0" b="9525"/>
+            <wp:docPr id="32" name="Picture 32" descr="http://latex.codecogs.com/gif.latex?R%20%3D%20%5Cfrac%7B2%7D%7B%5Csqrt%7B%5Cfrac%7BC%7D%7BL%7D%7D%7D"/>
+            <wp:cNvGraphicFramePr>
+              <a:graphicFrameLocks xmlns:a="http://schemas.openxmlformats.org/drawingml/2006/main" noChangeAspect="1"/>
+            </wp:cNvGraphicFramePr>
+            <a:graphic xmlns:a="http://schemas.openxmlformats.org/drawingml/2006/main">
+              <a:graphicData uri="http://schemas.openxmlformats.org/drawingml/2006/picture">
+                <pic:pic xmlns:pic="http://schemas.openxmlformats.org/drawingml/2006/picture">
+                  <pic:nvPicPr>
+                    <pic:cNvPr id="0" name="Picture 9" descr="http://latex.codecogs.com/gif.latex?R%20%3D%20%5Cfrac%7B2%7D%7B%5Csqrt%7B%5Cfrac%7BC%7D%7BL%7D%7D%7D"/>
+                    <pic:cNvPicPr>
+                      <a:picLocks noChangeAspect="1" noChangeArrowheads="1"/>
+                    </pic:cNvPicPr>
+                  </pic:nvPicPr>
+                  <pic:blipFill>
+                    <a:blip r:embed="rId43">
+                      <a:extLst>
+                        <a:ext uri="{28A0092B-C50C-407E-A947-70E740481C1C}">
+                          <a14:useLocalDpi xmlns:a14="http://schemas.microsoft.com/office/drawing/2010/main" val="0"/>
+                        </a:ext>
+                      </a:extLst>
+                    </a:blip>
+                    <a:srcRect/>
+                    <a:stretch>
+                      <a:fillRect/>
+                    </a:stretch>
+                  </pic:blipFill>
+                  <pic:spPr bwMode="auto">
+                    <a:xfrm>
+                      <a:off x="0" y="0"/>
+                      <a:ext cx="685800" cy="542925"/>
+                    </a:xfrm>
+                    <a:prstGeom prst="rect">
+                      <a:avLst/>
+                    </a:prstGeom>
+                    <a:noFill/>
+                    <a:ln>
+                      <a:noFill/>
+                    </a:ln>
+                  </pic:spPr>
+                </pic:pic>
+              </a:graphicData>
+            </a:graphic>
+          </wp:inline>
+        </w:drawing>
+      </w:r>
+    </w:p>
+    <w:p>
+      <w:pPr>
+        <w:rPr>
+          <w:sz w:val="24"/>
+          <w:szCs w:val="24"/>
+        </w:rPr>
+      </w:pPr>
+      <w:r>
+        <w:rPr>
+          <w:sz w:val="24"/>
+          <w:szCs w:val="24"/>
+        </w:rPr>
+        <w:t>Causes zeta to become 1, and produces the following graph which demonstrates perfect damping:</w:t>
+      </w:r>
+    </w:p>
+    <w:p>
+      <w:pPr>
+        <w:rPr>
+          <w:sz w:val="24"/>
+          <w:szCs w:val="24"/>
+        </w:rPr>
+      </w:pPr>
+      <w:r>
+        <w:rPr>
+          <w:noProof/>
+          <w:sz w:val="24"/>
+          <w:szCs w:val="24"/>
+          <w:lang w:eastAsia="en-GB"/>
+        </w:rPr>
+        <w:drawing>
+          <wp:inline distT="0" distB="0" distL="0" distR="0">
+            <wp:extent cx="3048000" cy="2452972"/>
+            <wp:effectExtent l="0" t="0" r="0" b="5080"/>
+            <wp:docPr id="29" name="Picture 29"/>
+            <wp:cNvGraphicFramePr>
+              <a:graphicFrameLocks xmlns:a="http://schemas.openxmlformats.org/drawingml/2006/main" noChangeAspect="1"/>
+            </wp:cNvGraphicFramePr>
+            <a:graphic xmlns:a="http://schemas.openxmlformats.org/drawingml/2006/main">
+              <a:graphicData uri="http://schemas.openxmlformats.org/drawingml/2006/picture">
+                <pic:pic xmlns:pic="http://schemas.openxmlformats.org/drawingml/2006/picture">
+                  <pic:nvPicPr>
+                    <pic:cNvPr id="29" name="Q2 heavidside zeta 1.PNG"/>
+                    <pic:cNvPicPr/>
+                  </pic:nvPicPr>
+                  <pic:blipFill>
+                    <a:blip r:embed="rId44">
+                      <a:extLst>
+                        <a:ext uri="{28A0092B-C50C-407E-A947-70E740481C1C}">
+                          <a14:useLocalDpi xmlns:a14="http://schemas.microsoft.com/office/drawing/2010/main" val="0"/>
+                        </a:ext>
+                      </a:extLst>
+                    </a:blip>
+                    <a:stretch>
+                      <a:fillRect/>
+                    </a:stretch>
+                  </pic:blipFill>
+                  <pic:spPr>
+                    <a:xfrm>
+                      <a:off x="0" y="0"/>
+                      <a:ext cx="3064882" cy="2466558"/>
+                    </a:xfrm>
+                    <a:prstGeom prst="rect">
+                      <a:avLst/>
+                    </a:prstGeom>
+                  </pic:spPr>
+                </pic:pic>
+              </a:graphicData>
+            </a:graphic>
+          </wp:inline>
+        </w:drawing>
+      </w:r>
+    </w:p>
+    <w:p>
+      <w:pPr>
+        <w:rPr>
+          <w:b/>
+          <w:sz w:val="24"/>
+          <w:szCs w:val="24"/>
+        </w:rPr>
+      </w:pPr>
+    </w:p>
+    <w:p>
+      <w:pPr>
+        <w:rPr>
+          <w:b/>
+          <w:sz w:val="24"/>
+          <w:szCs w:val="24"/>
+        </w:rPr>
+      </w:pPr>
+    </w:p>
+    <w:p>
+      <w:pPr>
+        <w:rPr>
+          <w:b/>
+          <w:sz w:val="24"/>
+          <w:szCs w:val="24"/>
+        </w:rPr>
+      </w:pPr>
+    </w:p>
+    <w:p>
+      <w:pPr>
+        <w:rPr>
+          <w:b/>
+          <w:sz w:val="24"/>
+          <w:szCs w:val="24"/>
+        </w:rPr>
+      </w:pPr>
+      <w:r>
+        <w:rPr>
+          <w:b/>
+          <w:sz w:val="24"/>
+          <w:szCs w:val="24"/>
+        </w:rPr>
+        <w:lastRenderedPageBreak/>
+        <w:t xml:space="preserve">Input: 5V Sinusoid: </w:t>
       </w:r>
     </w:p>
     <w:p>
@@ -3718,8 +4105,24 @@
       <w:bookmarkStart w:id="0" w:name="_GoBack"/>
       <w:bookmarkEnd w:id="0"/>
     </w:p>
+    <w:p>
+      <w:pPr>
+        <w:rPr>
+          <w:sz w:val="24"/>
+          <w:szCs w:val="24"/>
+        </w:rPr>
+      </w:pPr>
+    </w:p>
+    <w:p>
+      <w:pPr>
+        <w:rPr>
+          <w:sz w:val="24"/>
+          <w:szCs w:val="24"/>
+        </w:rPr>
+      </w:pPr>
+    </w:p>
     <w:sectPr>
-      <w:headerReference w:type="default" r:id="rId41"/>
+      <w:headerReference w:type="default" r:id="rId45"/>
       <w:pgSz w:w="11906" w:h="16838"/>
       <w:pgMar w:top="1440" w:right="1440" w:bottom="1440" w:left="1440" w:header="708" w:footer="708" w:gutter="0"/>
       <w:cols w:space="708"/>
@@ -3819,7 +4222,7 @@
         <w:bCs/>
         <w:noProof/>
       </w:rPr>
-      <w:t>10</w:t>
+      <w:t>12</w:t>
     </w:r>
     <w:r>
       <w:rPr>
@@ -5338,7 +5741,7 @@
 </file>
 
 <file path=customXml/itemProps1.xml><?xml version="1.0" encoding="utf-8"?>
-<ds:datastoreItem xmlns:ds="http://schemas.openxmlformats.org/officeDocument/2006/customXml" ds:itemID="{6601BE83-8220-4795-8C3D-EA6FE8F215BA}">
+<ds:datastoreItem xmlns:ds="http://schemas.openxmlformats.org/officeDocument/2006/customXml" ds:itemID="{DA5E2CF3-46B3-4CCA-88E2-A3098D24A09B}">
   <ds:schemaRefs>
     <ds:schemaRef ds:uri="http://schemas.openxmlformats.org/officeDocument/2006/bibliography"/>
   </ds:schemaRefs>

</xml_diff>

<commit_message>
here is the repored you swamp monster
</commit_message>
<xml_diff>
--- a/Report.docx
+++ b/Report.docx
@@ -17,8 +17,18 @@
           <w:sz w:val="28"/>
           <w:szCs w:val="28"/>
         </w:rPr>
-        <w:t>EE2-08C: Numerical Analysis of ODEs/PDEs using Matlab</w:t>
-      </w:r>
+        <w:t xml:space="preserve">EE2-08C: Numerical Analysis of ODEs/PDEs using </w:t>
+      </w:r>
+      <w:proofErr w:type="spellStart"/>
+      <w:r>
+        <w:rPr>
+          <w:b/>
+          <w:sz w:val="28"/>
+          <w:szCs w:val="28"/>
+        </w:rPr>
+        <w:t>Matlab</w:t>
+      </w:r>
+      <w:proofErr w:type="spellEnd"/>
     </w:p>
     <w:p>
       <w:pPr>
@@ -73,7 +83,39 @@
           <w:sz w:val="24"/>
           <w:szCs w:val="24"/>
         </w:rPr>
-        <w:t>The following is the script HeunRL.m, which implements the Heun method for a function, Vin, passed to it:</w:t>
+        <w:t xml:space="preserve">The following is the script </w:t>
+      </w:r>
+      <w:proofErr w:type="spellStart"/>
+      <w:r>
+        <w:rPr>
+          <w:sz w:val="24"/>
+          <w:szCs w:val="24"/>
+        </w:rPr>
+        <w:t>HeunRL.m</w:t>
+      </w:r>
+      <w:proofErr w:type="spellEnd"/>
+      <w:r>
+        <w:rPr>
+          <w:sz w:val="24"/>
+          <w:szCs w:val="24"/>
+        </w:rPr>
+        <w:t xml:space="preserve">, which implements the Heun method for a function, </w:t>
+      </w:r>
+      <w:proofErr w:type="gramStart"/>
+      <w:r>
+        <w:rPr>
+          <w:sz w:val="24"/>
+          <w:szCs w:val="24"/>
+        </w:rPr>
+        <w:t>Vin</w:t>
+      </w:r>
+      <w:proofErr w:type="gramEnd"/>
+      <w:r>
+        <w:rPr>
+          <w:sz w:val="24"/>
+          <w:szCs w:val="24"/>
+        </w:rPr>
+        <w:t>, passed to it:</w:t>
       </w:r>
     </w:p>
     <w:p>
@@ -278,7 +320,23 @@
           <w:sz w:val="24"/>
           <w:szCs w:val="24"/>
         </w:rPr>
-        <w:t xml:space="preserve"> to </w:t>
+        <w:t xml:space="preserve"> </w:t>
+      </w:r>
+      <w:proofErr w:type="gramStart"/>
+      <w:r>
+        <w:rPr>
+          <w:sz w:val="24"/>
+          <w:szCs w:val="24"/>
+        </w:rPr>
+        <w:t>to</w:t>
+      </w:r>
+      <w:proofErr w:type="gramEnd"/>
+      <w:r>
+        <w:rPr>
+          <w:sz w:val="24"/>
+          <w:szCs w:val="24"/>
+        </w:rPr>
+        <w:t xml:space="preserve"> </w:t>
       </w:r>
       <w:r>
         <w:rPr>
@@ -465,7 +523,25 @@
           <w:sz w:val="24"/>
           <w:szCs w:val="24"/>
         </w:rPr>
-        <w:t xml:space="preserve"> – h = 0.001, tf = 0.01</w:t>
+        <w:t xml:space="preserve"> – h = 0.001, </w:t>
+      </w:r>
+      <w:proofErr w:type="spellStart"/>
+      <w:r>
+        <w:rPr>
+          <w:b/>
+          <w:sz w:val="24"/>
+          <w:szCs w:val="24"/>
+        </w:rPr>
+        <w:t>tf</w:t>
+      </w:r>
+      <w:proofErr w:type="spellEnd"/>
+      <w:r>
+        <w:rPr>
+          <w:b/>
+          <w:sz w:val="24"/>
+          <w:szCs w:val="24"/>
+        </w:rPr>
+        <w:t xml:space="preserve"> = 0.01</w:t>
       </w:r>
     </w:p>
     <w:p>
@@ -706,7 +782,32 @@
           <w:sz w:val="24"/>
           <w:szCs w:val="24"/>
         </w:rPr>
-        <w:t>Since i(0) = 0, this simplifies to:</w:t>
+        <w:t xml:space="preserve">Since </w:t>
+      </w:r>
+      <w:proofErr w:type="spellStart"/>
+      <w:proofErr w:type="gramStart"/>
+      <w:r>
+        <w:rPr>
+          <w:sz w:val="24"/>
+          <w:szCs w:val="24"/>
+        </w:rPr>
+        <w:t>i</w:t>
+      </w:r>
+      <w:proofErr w:type="spellEnd"/>
+      <w:r>
+        <w:rPr>
+          <w:sz w:val="24"/>
+          <w:szCs w:val="24"/>
+        </w:rPr>
+        <w:t>(</w:t>
+      </w:r>
+      <w:proofErr w:type="gramEnd"/>
+      <w:r>
+        <w:rPr>
+          <w:sz w:val="24"/>
+          <w:szCs w:val="24"/>
+        </w:rPr>
+        <w:t>0) = 0, this simplifies to:</w:t>
       </w:r>
     </w:p>
     <w:p>
@@ -916,6 +1017,8 @@
         </w:rPr>
         <w:t xml:space="preserve">, and the transform of the reactance is </w:t>
       </w:r>
+      <w:proofErr w:type="spellStart"/>
+      <w:proofErr w:type="gramStart"/>
       <w:r>
         <w:rPr>
           <w:i/>
@@ -924,6 +1027,8 @@
         </w:rPr>
         <w:t>sL</w:t>
       </w:r>
+      <w:proofErr w:type="spellEnd"/>
+      <w:proofErr w:type="gramEnd"/>
       <w:r>
         <w:rPr>
           <w:sz w:val="24"/>
@@ -1006,7 +1111,23 @@
           <w:sz w:val="24"/>
           <w:szCs w:val="24"/>
         </w:rPr>
-        <w:t>Substituting I(s) using the previous equation we derived gives:</w:t>
+        <w:t xml:space="preserve">Substituting </w:t>
+      </w:r>
+      <w:proofErr w:type="gramStart"/>
+      <w:r>
+        <w:rPr>
+          <w:sz w:val="24"/>
+          <w:szCs w:val="24"/>
+        </w:rPr>
+        <w:t>I(</w:t>
+      </w:r>
+      <w:proofErr w:type="gramEnd"/>
+      <w:r>
+        <w:rPr>
+          <w:sz w:val="24"/>
+          <w:szCs w:val="24"/>
+        </w:rPr>
+        <w:t>s) using the previous equation we derived gives:</w:t>
       </w:r>
     </w:p>
     <w:p>
@@ -1083,7 +1204,23 @@
           <w:sz w:val="24"/>
           <w:szCs w:val="24"/>
         </w:rPr>
-        <w:t xml:space="preserve">Our Vin is a Heaviside function, which has a transform of 1/s, so substituting this is gives us: </w:t>
+        <w:t xml:space="preserve">Our </w:t>
+      </w:r>
+      <w:proofErr w:type="gramStart"/>
+      <w:r>
+        <w:rPr>
+          <w:sz w:val="24"/>
+          <w:szCs w:val="24"/>
+        </w:rPr>
+        <w:t>Vin</w:t>
+      </w:r>
+      <w:proofErr w:type="gramEnd"/>
+      <w:r>
+        <w:rPr>
+          <w:sz w:val="24"/>
+          <w:szCs w:val="24"/>
+        </w:rPr>
+        <w:t xml:space="preserve"> is a Heaviside function, which has a transform of 1/s, so substituting this is gives us: </w:t>
       </w:r>
     </w:p>
     <w:p>
@@ -1264,7 +1401,25 @@
           <w:sz w:val="24"/>
           <w:szCs w:val="24"/>
         </w:rPr>
-        <w:t xml:space="preserve"> – h = 0.001, tf = 0.02</w:t>
+        <w:t xml:space="preserve"> – h = 0.001, </w:t>
+      </w:r>
+      <w:proofErr w:type="spellStart"/>
+      <w:r>
+        <w:rPr>
+          <w:b/>
+          <w:sz w:val="24"/>
+          <w:szCs w:val="24"/>
+        </w:rPr>
+        <w:t>tf</w:t>
+      </w:r>
+      <w:proofErr w:type="spellEnd"/>
+      <w:r>
+        <w:rPr>
+          <w:b/>
+          <w:sz w:val="24"/>
+          <w:szCs w:val="24"/>
+        </w:rPr>
+        <w:t xml:space="preserve"> = 0.02</w:t>
       </w:r>
     </w:p>
     <w:p>
@@ -1733,7 +1888,25 @@
           <w:sz w:val="24"/>
           <w:szCs w:val="24"/>
         </w:rPr>
-        <w:t>, h = 0.001, tf = 0.04</w:t>
+        <w:t xml:space="preserve">, h = 0.001, </w:t>
+      </w:r>
+      <w:proofErr w:type="spellStart"/>
+      <w:r>
+        <w:rPr>
+          <w:b/>
+          <w:sz w:val="24"/>
+          <w:szCs w:val="24"/>
+        </w:rPr>
+        <w:t>tf</w:t>
+      </w:r>
+      <w:proofErr w:type="spellEnd"/>
+      <w:r>
+        <w:rPr>
+          <w:b/>
+          <w:sz w:val="24"/>
+          <w:szCs w:val="24"/>
+        </w:rPr>
+        <w:t xml:space="preserve"> = 0.04</w:t>
       </w:r>
     </w:p>
     <w:p>
@@ -1832,7 +2005,25 @@
           <w:sz w:val="24"/>
           <w:szCs w:val="24"/>
         </w:rPr>
-        <w:t>, h = 0.001, tf = 0.04</w:t>
+        <w:t xml:space="preserve">, h = 0.001, </w:t>
+      </w:r>
+      <w:proofErr w:type="spellStart"/>
+      <w:r>
+        <w:rPr>
+          <w:b/>
+          <w:sz w:val="24"/>
+          <w:szCs w:val="24"/>
+        </w:rPr>
+        <w:t>tf</w:t>
+      </w:r>
+      <w:proofErr w:type="spellEnd"/>
+      <w:r>
+        <w:rPr>
+          <w:b/>
+          <w:sz w:val="24"/>
+          <w:szCs w:val="24"/>
+        </w:rPr>
+        <w:t xml:space="preserve"> = 0.04</w:t>
       </w:r>
     </w:p>
     <w:p>
@@ -2013,7 +2204,25 @@
           <w:sz w:val="24"/>
           <w:szCs w:val="24"/>
         </w:rPr>
-        <w:t>, h = 0.001, tf = 0.4</w:t>
+        <w:t xml:space="preserve">, h = 0.001, </w:t>
+      </w:r>
+      <w:proofErr w:type="spellStart"/>
+      <w:r>
+        <w:rPr>
+          <w:b/>
+          <w:sz w:val="24"/>
+          <w:szCs w:val="24"/>
+        </w:rPr>
+        <w:t>tf</w:t>
+      </w:r>
+      <w:proofErr w:type="spellEnd"/>
+      <w:r>
+        <w:rPr>
+          <w:b/>
+          <w:sz w:val="24"/>
+          <w:szCs w:val="24"/>
+        </w:rPr>
+        <w:t xml:space="preserve"> = 0.4</w:t>
       </w:r>
     </w:p>
     <w:p>
@@ -2665,7 +2874,32 @@
           <w:szCs w:val="24"/>
         </w:rPr>
         <w:lastRenderedPageBreak/>
-        <w:t>Since i(0) = 0:</w:t>
+        <w:t xml:space="preserve">Since </w:t>
+      </w:r>
+      <w:proofErr w:type="spellStart"/>
+      <w:proofErr w:type="gramStart"/>
+      <w:r>
+        <w:rPr>
+          <w:sz w:val="24"/>
+          <w:szCs w:val="24"/>
+        </w:rPr>
+        <w:t>i</w:t>
+      </w:r>
+      <w:proofErr w:type="spellEnd"/>
+      <w:r>
+        <w:rPr>
+          <w:sz w:val="24"/>
+          <w:szCs w:val="24"/>
+        </w:rPr>
+        <w:t>(</w:t>
+      </w:r>
+      <w:proofErr w:type="gramEnd"/>
+      <w:r>
+        <w:rPr>
+          <w:sz w:val="24"/>
+          <w:szCs w:val="24"/>
+        </w:rPr>
+        <w:t>0) = 0:</w:t>
       </w:r>
     </w:p>
     <w:p>
@@ -2892,8 +3126,17 @@
           <w:szCs w:val="24"/>
         </w:rPr>
         <w:tab/>
-        <w:t>Substituting this into our equation for Vout</w:t>
-      </w:r>
+        <w:t xml:space="preserve">Substituting this into our equation for </w:t>
+      </w:r>
+      <w:proofErr w:type="spellStart"/>
+      <w:r>
+        <w:rPr>
+          <w:sz w:val="24"/>
+          <w:szCs w:val="24"/>
+        </w:rPr>
+        <w:t>Vout</w:t>
+      </w:r>
+      <w:proofErr w:type="spellEnd"/>
       <w:r>
         <w:rPr>
           <w:sz w:val="24"/>
@@ -3122,11 +3365,486 @@
     <w:p>
       <w:pPr>
         <w:rPr>
-          <w:b/>
-          <w:sz w:val="24"/>
-          <w:szCs w:val="24"/>
-        </w:rPr>
-      </w:pPr>
+          <w:sz w:val="24"/>
+          <w:szCs w:val="24"/>
+        </w:rPr>
+      </w:pPr>
+      <w:r>
+        <w:rPr>
+          <w:sz w:val="24"/>
+          <w:szCs w:val="24"/>
+        </w:rPr>
+        <w:lastRenderedPageBreak/>
+        <w:t xml:space="preserve">To compare our Heun approximation with the exact solution, we use the two concepts of local truncation error and global truncation error. Local truncation error is calculated by taking the difference between two contiguous points on the approximated plot, and also on the exact plot, then finding the difference between those two values. We repeat this process for many values of h, and plot each of these </w:t>
+      </w:r>
+      <w:r>
+        <w:rPr>
+          <w:sz w:val="24"/>
+          <w:szCs w:val="24"/>
+        </w:rPr>
+        <w:t xml:space="preserve">on a graph. </w:t>
+      </w:r>
+    </w:p>
+    <w:p>
+      <w:pPr>
+        <w:rPr>
+          <w:sz w:val="24"/>
+          <w:szCs w:val="24"/>
+        </w:rPr>
+      </w:pPr>
+      <w:r>
+        <w:rPr>
+          <w:sz w:val="24"/>
+          <w:szCs w:val="24"/>
+        </w:rPr>
+        <w:t>Global truncation is found by calculating the sum of the differences between each contiguous point on the approximated plot, and finding the average of those. Then calculate the same value for the exact plot, and find the different between the two. Again, repeat this for many values of h, and plot on a graph. The reason we do this is that different h values will produce data sets of differing lengths, so we can’t compare them directly.</w:t>
+      </w:r>
+    </w:p>
+    <w:p>
+      <w:pPr>
+        <w:rPr>
+          <w:sz w:val="24"/>
+          <w:szCs w:val="24"/>
+        </w:rPr>
+      </w:pPr>
+      <w:r>
+        <w:rPr>
+          <w:sz w:val="24"/>
+          <w:szCs w:val="24"/>
+        </w:rPr>
+        <w:t>We plot the graphs with log scales so that we can find the order of error by calculating the gradient.</w:t>
+      </w:r>
+    </w:p>
+    <w:p>
+      <w:pPr>
+        <w:rPr>
+          <w:sz w:val="24"/>
+          <w:szCs w:val="24"/>
+        </w:rPr>
+      </w:pPr>
+      <w:r>
+        <w:rPr>
+          <w:noProof/>
+          <w:sz w:val="24"/>
+          <w:szCs w:val="24"/>
+          <w:lang w:eastAsia="en-GB"/>
+        </w:rPr>
+        <mc:AlternateContent>
+          <mc:Choice Requires="wps">
+            <w:drawing>
+              <wp:anchor distT="45720" distB="45720" distL="114300" distR="114300" simplePos="0" relativeHeight="251669504" behindDoc="1" locked="0" layoutInCell="1" allowOverlap="1" wp14:anchorId="5293B8D0" wp14:editId="0825EE0A">
+                <wp:simplePos x="0" y="0"/>
+                <wp:positionH relativeFrom="column">
+                  <wp:posOffset>4062730</wp:posOffset>
+                </wp:positionH>
+                <wp:positionV relativeFrom="paragraph">
+                  <wp:posOffset>745490</wp:posOffset>
+                </wp:positionV>
+                <wp:extent cx="2360930" cy="1404620"/>
+                <wp:effectExtent l="0" t="0" r="0" b="1905"/>
+                <wp:wrapTight wrapText="bothSides">
+                  <wp:wrapPolygon edited="0">
+                    <wp:start x="0" y="0"/>
+                    <wp:lineTo x="0" y="21270"/>
+                    <wp:lineTo x="21361" y="21270"/>
+                    <wp:lineTo x="21361" y="0"/>
+                    <wp:lineTo x="0" y="0"/>
+                  </wp:wrapPolygon>
+                </wp:wrapTight>
+                <wp:docPr id="217" name="Text Box 2"/>
+                <wp:cNvGraphicFramePr>
+                  <a:graphicFrameLocks xmlns:a="http://schemas.openxmlformats.org/drawingml/2006/main"/>
+                </wp:cNvGraphicFramePr>
+                <a:graphic xmlns:a="http://schemas.openxmlformats.org/drawingml/2006/main">
+                  <a:graphicData uri="http://schemas.microsoft.com/office/word/2010/wordprocessingShape">
+                    <wps:wsp>
+                      <wps:cNvSpPr txBox="1">
+                        <a:spLocks noChangeArrowheads="1"/>
+                      </wps:cNvSpPr>
+                      <wps:spPr bwMode="auto">
+                        <a:xfrm>
+                          <a:off x="0" y="0"/>
+                          <a:ext cx="2360930" cy="1404620"/>
+                        </a:xfrm>
+                        <a:prstGeom prst="rect">
+                          <a:avLst/>
+                        </a:prstGeom>
+                        <a:solidFill>
+                          <a:srgbClr val="FFFFFF"/>
+                        </a:solidFill>
+                        <a:ln w="9525">
+                          <a:noFill/>
+                          <a:miter lim="800000"/>
+                          <a:headEnd/>
+                          <a:tailEnd/>
+                        </a:ln>
+                      </wps:spPr>
+                      <wps:txbx>
+                        <w:txbxContent>
+                          <w:p>
+                            <w:r>
+                              <w:t xml:space="preserve">Calculating the gradient of the global truncation error gives us a gradient of </w:t>
+                            </w:r>
+                            <w:r>
+                              <w:t xml:space="preserve">about </w:t>
+                            </w:r>
+                            <w:r>
+                              <w:t xml:space="preserve">2, so the global error is </w:t>
+                            </w:r>
+                            <w:proofErr w:type="gramStart"/>
+                            <w:r>
+                              <w:t>O(</w:t>
+                            </w:r>
+                            <w:proofErr w:type="gramEnd"/>
+                            <w:r>
+                              <w:t>h</w:t>
+                            </w:r>
+                            <w:r>
+                              <w:rPr>
+                                <w:vertAlign w:val="superscript"/>
+                              </w:rPr>
+                              <w:t>2</w:t>
+                            </w:r>
+                            <w:r>
+                              <w:t>)</w:t>
+                            </w:r>
+                          </w:p>
+                        </w:txbxContent>
+                      </wps:txbx>
+                      <wps:bodyPr rot="0" vert="horz" wrap="square" lIns="91440" tIns="45720" rIns="91440" bIns="45720" anchor="t" anchorCtr="0">
+                        <a:spAutoFit/>
+                      </wps:bodyPr>
+                    </wps:wsp>
+                  </a:graphicData>
+                </a:graphic>
+                <wp14:sizeRelH relativeFrom="margin">
+                  <wp14:pctWidth>40000</wp14:pctWidth>
+                </wp14:sizeRelH>
+                <wp14:sizeRelV relativeFrom="margin">
+                  <wp14:pctHeight>20000</wp14:pctHeight>
+                </wp14:sizeRelV>
+              </wp:anchor>
+            </w:drawing>
+          </mc:Choice>
+          <mc:Fallback>
+            <w:pict>
+              <v:shapetype w14:anchorId="5293B8D0" id="_x0000_t202" coordsize="21600,21600" o:spt="202" path="m,l,21600r21600,l21600,xe">
+                <v:stroke joinstyle="miter"/>
+                <v:path gradientshapeok="t" o:connecttype="rect"/>
+              </v:shapetype>
+              <v:shape id="Text Box 2" o:spid="_x0000_s1026" type="#_x0000_t202" style="position:absolute;margin-left:319.9pt;margin-top:58.7pt;width:185.9pt;height:110.6pt;z-index:-251646976;visibility:visible;mso-wrap-style:square;mso-width-percent:400;mso-height-percent:200;mso-wrap-distance-left:9pt;mso-wrap-distance-top:3.6pt;mso-wrap-distance-right:9pt;mso-wrap-distance-bottom:3.6pt;mso-position-horizontal:absolute;mso-position-horizontal-relative:text;mso-position-vertical:absolute;mso-position-vertical-relative:text;mso-width-percent:400;mso-height-percent:200;mso-width-relative:margin;mso-height-relative:margin;v-text-anchor:top" o:gfxdata="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" stroked="f">
+                <v:textbox style="mso-fit-shape-to-text:t">
+                  <w:txbxContent>
+                    <w:p>
+                      <w:r>
+                        <w:t xml:space="preserve">Calculating the gradient of the global truncation error gives us a gradient of </w:t>
+                      </w:r>
+                      <w:r>
+                        <w:t xml:space="preserve">about </w:t>
+                      </w:r>
+                      <w:r>
+                        <w:t xml:space="preserve">2, so the global error is </w:t>
+                      </w:r>
+                      <w:proofErr w:type="gramStart"/>
+                      <w:r>
+                        <w:t>O(</w:t>
+                      </w:r>
+                      <w:proofErr w:type="gramEnd"/>
+                      <w:r>
+                        <w:t>h</w:t>
+                      </w:r>
+                      <w:r>
+                        <w:rPr>
+                          <w:vertAlign w:val="superscript"/>
+                        </w:rPr>
+                        <w:t>2</w:t>
+                      </w:r>
+                      <w:r>
+                        <w:t>)</w:t>
+                      </w:r>
+                    </w:p>
+                  </w:txbxContent>
+                </v:textbox>
+                <w10:wrap type="tight"/>
+              </v:shape>
+            </w:pict>
+          </mc:Fallback>
+        </mc:AlternateContent>
+      </w:r>
+      <w:r>
+        <w:rPr>
+          <w:noProof/>
+          <w:sz w:val="24"/>
+          <w:szCs w:val="24"/>
+          <w:lang w:eastAsia="en-GB"/>
+        </w:rPr>
+        <w:drawing>
+          <wp:inline distT="0" distB="0" distL="0" distR="0">
+            <wp:extent cx="3429000" cy="2565583"/>
+            <wp:effectExtent l="0" t="0" r="0" b="6350"/>
+            <wp:docPr id="76" name="Picture 76"/>
+            <wp:cNvGraphicFramePr>
+              <a:graphicFrameLocks xmlns:a="http://schemas.openxmlformats.org/drawingml/2006/main" noChangeAspect="1"/>
+            </wp:cNvGraphicFramePr>
+            <a:graphic xmlns:a="http://schemas.openxmlformats.org/drawingml/2006/main">
+              <a:graphicData uri="http://schemas.openxmlformats.org/drawingml/2006/picture">
+                <pic:pic xmlns:pic="http://schemas.openxmlformats.org/drawingml/2006/picture">
+                  <pic:nvPicPr>
+                    <pic:cNvPr id="76" name="Q1 globaltrunc_error.jpg"/>
+                    <pic:cNvPicPr/>
+                  </pic:nvPicPr>
+                  <pic:blipFill>
+                    <a:blip r:embed="rId36">
+                      <a:extLst>
+                        <a:ext uri="{28A0092B-C50C-407E-A947-70E740481C1C}">
+                          <a14:useLocalDpi xmlns:a14="http://schemas.microsoft.com/office/drawing/2010/main" val="0"/>
+                        </a:ext>
+                      </a:extLst>
+                    </a:blip>
+                    <a:stretch>
+                      <a:fillRect/>
+                    </a:stretch>
+                  </pic:blipFill>
+                  <pic:spPr>
+                    <a:xfrm>
+                      <a:off x="0" y="0"/>
+                      <a:ext cx="3445938" cy="2578256"/>
+                    </a:xfrm>
+                    <a:prstGeom prst="rect">
+                      <a:avLst/>
+                    </a:prstGeom>
+                  </pic:spPr>
+                </pic:pic>
+              </a:graphicData>
+            </a:graphic>
+          </wp:inline>
+        </w:drawing>
+      </w:r>
+    </w:p>
+    <w:p>
+      <w:pPr>
+        <w:rPr>
+          <w:sz w:val="24"/>
+          <w:szCs w:val="24"/>
+        </w:rPr>
+      </w:pPr>
+      <w:r>
+        <w:rPr>
+          <w:noProof/>
+          <w:sz w:val="24"/>
+          <w:szCs w:val="24"/>
+          <w:lang w:eastAsia="en-GB"/>
+        </w:rPr>
+        <mc:AlternateContent>
+          <mc:Choice Requires="wps">
+            <w:drawing>
+              <wp:anchor distT="45720" distB="45720" distL="114300" distR="114300" simplePos="0" relativeHeight="251671552" behindDoc="1" locked="0" layoutInCell="1" allowOverlap="1" wp14:anchorId="7E7614C8" wp14:editId="13083153">
+                <wp:simplePos x="0" y="0"/>
+                <wp:positionH relativeFrom="column">
+                  <wp:posOffset>3914775</wp:posOffset>
+                </wp:positionH>
+                <wp:positionV relativeFrom="paragraph">
+                  <wp:posOffset>414655</wp:posOffset>
+                </wp:positionV>
+                <wp:extent cx="2360930" cy="1404620"/>
+                <wp:effectExtent l="0" t="0" r="0" b="1905"/>
+                <wp:wrapTight wrapText="bothSides">
+                  <wp:wrapPolygon edited="0">
+                    <wp:start x="0" y="0"/>
+                    <wp:lineTo x="0" y="21270"/>
+                    <wp:lineTo x="21361" y="21270"/>
+                    <wp:lineTo x="21361" y="0"/>
+                    <wp:lineTo x="0" y="0"/>
+                  </wp:wrapPolygon>
+                </wp:wrapTight>
+                <wp:docPr id="75" name="Text Box 2"/>
+                <wp:cNvGraphicFramePr>
+                  <a:graphicFrameLocks xmlns:a="http://schemas.openxmlformats.org/drawingml/2006/main"/>
+                </wp:cNvGraphicFramePr>
+                <a:graphic xmlns:a="http://schemas.openxmlformats.org/drawingml/2006/main">
+                  <a:graphicData uri="http://schemas.microsoft.com/office/word/2010/wordprocessingShape">
+                    <wps:wsp>
+                      <wps:cNvSpPr txBox="1">
+                        <a:spLocks noChangeArrowheads="1"/>
+                      </wps:cNvSpPr>
+                      <wps:spPr bwMode="auto">
+                        <a:xfrm>
+                          <a:off x="0" y="0"/>
+                          <a:ext cx="2360930" cy="1404620"/>
+                        </a:xfrm>
+                        <a:prstGeom prst="rect">
+                          <a:avLst/>
+                        </a:prstGeom>
+                        <a:solidFill>
+                          <a:srgbClr val="FFFFFF"/>
+                        </a:solidFill>
+                        <a:ln w="9525">
+                          <a:noFill/>
+                          <a:miter lim="800000"/>
+                          <a:headEnd/>
+                          <a:tailEnd/>
+                        </a:ln>
+                      </wps:spPr>
+                      <wps:txbx>
+                        <w:txbxContent>
+                          <w:p>
+                            <w:r>
+                              <w:t xml:space="preserve">Calculating the gradient of the local truncation error gives us a gradient of </w:t>
+                            </w:r>
+                            <w:r>
+                              <w:t xml:space="preserve">about </w:t>
+                            </w:r>
+                            <w:r>
+                              <w:t xml:space="preserve">3, so the local error is </w:t>
+                            </w:r>
+                            <w:proofErr w:type="gramStart"/>
+                            <w:r>
+                              <w:t>O(</w:t>
+                            </w:r>
+                            <w:proofErr w:type="gramEnd"/>
+                            <w:r>
+                              <w:t>h</w:t>
+                            </w:r>
+                            <w:r>
+                              <w:rPr>
+                                <w:vertAlign w:val="superscript"/>
+                              </w:rPr>
+                              <w:t>3</w:t>
+                            </w:r>
+                            <w:r>
+                              <w:t>)</w:t>
+                            </w:r>
+                          </w:p>
+                        </w:txbxContent>
+                      </wps:txbx>
+                      <wps:bodyPr rot="0" vert="horz" wrap="square" lIns="91440" tIns="45720" rIns="91440" bIns="45720" anchor="t" anchorCtr="0">
+                        <a:spAutoFit/>
+                      </wps:bodyPr>
+                    </wps:wsp>
+                  </a:graphicData>
+                </a:graphic>
+                <wp14:sizeRelH relativeFrom="margin">
+                  <wp14:pctWidth>40000</wp14:pctWidth>
+                </wp14:sizeRelH>
+                <wp14:sizeRelV relativeFrom="margin">
+                  <wp14:pctHeight>20000</wp14:pctHeight>
+                </wp14:sizeRelV>
+              </wp:anchor>
+            </w:drawing>
+          </mc:Choice>
+          <mc:Fallback>
+            <w:pict>
+              <v:shape w14:anchorId="7E7614C8" id="_x0000_s1027" type="#_x0000_t202" style="position:absolute;margin-left:308.25pt;margin-top:32.65pt;width:185.9pt;height:110.6pt;z-index:-251644928;visibility:visible;mso-wrap-style:square;mso-width-percent:400;mso-height-percent:200;mso-wrap-distance-left:9pt;mso-wrap-distance-top:3.6pt;mso-wrap-distance-right:9pt;mso-wrap-distance-bottom:3.6pt;mso-position-horizontal:absolute;mso-position-horizontal-relative:text;mso-position-vertical:absolute;mso-position-vertical-relative:text;mso-width-percent:400;mso-height-percent:200;mso-width-relative:margin;mso-height-relative:margin;v-text-anchor:top" o:gfxdata="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" stroked="f">
+                <v:textbox style="mso-fit-shape-to-text:t">
+                  <w:txbxContent>
+                    <w:p>
+                      <w:r>
+                        <w:t xml:space="preserve">Calculating the gradient of the local truncation error gives us a gradient of </w:t>
+                      </w:r>
+                      <w:r>
+                        <w:t xml:space="preserve">about </w:t>
+                      </w:r>
+                      <w:r>
+                        <w:t xml:space="preserve">3, so the local error is </w:t>
+                      </w:r>
+                      <w:proofErr w:type="gramStart"/>
+                      <w:r>
+                        <w:t>O(</w:t>
+                      </w:r>
+                      <w:proofErr w:type="gramEnd"/>
+                      <w:r>
+                        <w:t>h</w:t>
+                      </w:r>
+                      <w:r>
+                        <w:rPr>
+                          <w:vertAlign w:val="superscript"/>
+                        </w:rPr>
+                        <w:t>3</w:t>
+                      </w:r>
+                      <w:r>
+                        <w:t>)</w:t>
+                      </w:r>
+                    </w:p>
+                  </w:txbxContent>
+                </v:textbox>
+                <w10:wrap type="tight"/>
+              </v:shape>
+            </w:pict>
+          </mc:Fallback>
+        </mc:AlternateContent>
+      </w:r>
+      <w:r>
+        <w:rPr>
+          <w:noProof/>
+          <w:sz w:val="24"/>
+          <w:szCs w:val="24"/>
+          <w:lang w:eastAsia="en-GB"/>
+        </w:rPr>
+        <w:drawing>
+          <wp:inline distT="0" distB="0" distL="0" distR="0">
+            <wp:extent cx="3409950" cy="2600393"/>
+            <wp:effectExtent l="0" t="0" r="0" b="9525"/>
+            <wp:docPr id="77" name="Picture 77"/>
+            <wp:cNvGraphicFramePr>
+              <a:graphicFrameLocks xmlns:a="http://schemas.openxmlformats.org/drawingml/2006/main" noChangeAspect="1"/>
+            </wp:cNvGraphicFramePr>
+            <a:graphic xmlns:a="http://schemas.openxmlformats.org/drawingml/2006/main">
+              <a:graphicData uri="http://schemas.openxmlformats.org/drawingml/2006/picture">
+                <pic:pic xmlns:pic="http://schemas.openxmlformats.org/drawingml/2006/picture">
+                  <pic:nvPicPr>
+                    <pic:cNvPr id="77" name="Q1 localtruncation_error.jpg"/>
+                    <pic:cNvPicPr/>
+                  </pic:nvPicPr>
+                  <pic:blipFill>
+                    <a:blip r:embed="rId37">
+                      <a:extLst>
+                        <a:ext uri="{28A0092B-C50C-407E-A947-70E740481C1C}">
+                          <a14:useLocalDpi xmlns:a14="http://schemas.microsoft.com/office/drawing/2010/main" val="0"/>
+                        </a:ext>
+                      </a:extLst>
+                    </a:blip>
+                    <a:stretch>
+                      <a:fillRect/>
+                    </a:stretch>
+                  </pic:blipFill>
+                  <pic:spPr>
+                    <a:xfrm>
+                      <a:off x="0" y="0"/>
+                      <a:ext cx="3433002" cy="2617972"/>
+                    </a:xfrm>
+                    <a:prstGeom prst="rect">
+                      <a:avLst/>
+                    </a:prstGeom>
+                  </pic:spPr>
+                </pic:pic>
+              </a:graphicData>
+            </a:graphic>
+          </wp:inline>
+        </w:drawing>
+      </w:r>
+    </w:p>
+    <w:p>
+      <w:pPr>
+        <w:rPr>
+          <w:sz w:val="24"/>
+          <w:szCs w:val="24"/>
+        </w:rPr>
+      </w:pPr>
+    </w:p>
+    <w:p>
+      <w:pPr>
+        <w:rPr>
+          <w:sz w:val="24"/>
+          <w:szCs w:val="24"/>
+        </w:rPr>
+      </w:pPr>
+      <w:r>
+        <w:rPr>
+          <w:sz w:val="24"/>
+          <w:szCs w:val="24"/>
+        </w:rPr>
+        <w:t>These values match the algebraic solutions for the truncation errors, so our Heun method is correct.</w:t>
+      </w:r>
     </w:p>
     <w:p>
       <w:pPr>
@@ -3165,7 +3883,25 @@
           <w:sz w:val="24"/>
           <w:szCs w:val="24"/>
         </w:rPr>
-        <w:t>T = 300us, h = 0.001, tf = 0.04</w:t>
+        <w:t xml:space="preserve">T = 300us, h = 0.001, </w:t>
+      </w:r>
+      <w:proofErr w:type="spellStart"/>
+      <w:r>
+        <w:rPr>
+          <w:b/>
+          <w:sz w:val="24"/>
+          <w:szCs w:val="24"/>
+        </w:rPr>
+        <w:t>tf</w:t>
+      </w:r>
+      <w:proofErr w:type="spellEnd"/>
+      <w:r>
+        <w:rPr>
+          <w:b/>
+          <w:sz w:val="24"/>
+          <w:szCs w:val="24"/>
+        </w:rPr>
+        <w:t xml:space="preserve"> = 0.04</w:t>
       </w:r>
     </w:p>
     <w:p>
@@ -3201,7 +3937,7 @@
                     <pic:cNvPicPr/>
                   </pic:nvPicPr>
                   <pic:blipFill>
-                    <a:blip r:embed="rId36">
+                    <a:blip r:embed="rId38">
                       <a:extLst>
                         <a:ext uri="{28A0092B-C50C-407E-A947-70E740481C1C}">
                           <a14:useLocalDpi xmlns:a14="http://schemas.microsoft.com/office/drawing/2010/main" val="0"/>
@@ -3257,7 +3993,25 @@
           <w:sz w:val="24"/>
           <w:szCs w:val="24"/>
         </w:rPr>
-        <w:t>T = 3ms, h = 0.001, tf = 0.04</w:t>
+        <w:t xml:space="preserve">T = 3ms, h = 0.001, </w:t>
+      </w:r>
+      <w:proofErr w:type="spellStart"/>
+      <w:r>
+        <w:rPr>
+          <w:b/>
+          <w:sz w:val="24"/>
+          <w:szCs w:val="24"/>
+        </w:rPr>
+        <w:t>tf</w:t>
+      </w:r>
+      <w:proofErr w:type="spellEnd"/>
+      <w:r>
+        <w:rPr>
+          <w:b/>
+          <w:sz w:val="24"/>
+          <w:szCs w:val="24"/>
+        </w:rPr>
+        <w:t xml:space="preserve"> = 0.04</w:t>
       </w:r>
     </w:p>
     <w:p>
@@ -3293,7 +4047,7 @@
                     <pic:cNvPicPr/>
                   </pic:nvPicPr>
                   <pic:blipFill>
-                    <a:blip r:embed="rId37">
+                    <a:blip r:embed="rId39">
                       <a:extLst>
                         <a:ext uri="{28A0092B-C50C-407E-A947-70E740481C1C}">
                           <a14:useLocalDpi xmlns:a14="http://schemas.microsoft.com/office/drawing/2010/main" val="0"/>
@@ -3349,7 +4103,25 @@
           <w:sz w:val="24"/>
           <w:szCs w:val="24"/>
         </w:rPr>
-        <w:t>T = 60ms, h = 0.001, tf = 0.4</w:t>
+        <w:t xml:space="preserve">T = 60ms, h = 0.001, </w:t>
+      </w:r>
+      <w:proofErr w:type="spellStart"/>
+      <w:r>
+        <w:rPr>
+          <w:b/>
+          <w:sz w:val="24"/>
+          <w:szCs w:val="24"/>
+        </w:rPr>
+        <w:t>tf</w:t>
+      </w:r>
+      <w:proofErr w:type="spellEnd"/>
+      <w:r>
+        <w:rPr>
+          <w:b/>
+          <w:sz w:val="24"/>
+          <w:szCs w:val="24"/>
+        </w:rPr>
+        <w:t xml:space="preserve"> = 0.4</w:t>
       </w:r>
     </w:p>
     <w:p>
@@ -3385,7 +4157,7 @@
                     <pic:cNvPicPr/>
                   </pic:nvPicPr>
                   <pic:blipFill>
-                    <a:blip r:embed="rId38">
+                    <a:blip r:embed="rId40">
                       <a:extLst>
                         <a:ext uri="{28A0092B-C50C-407E-A947-70E740481C1C}">
                           <a14:useLocalDpi xmlns:a14="http://schemas.microsoft.com/office/drawing/2010/main" val="0"/>
@@ -3520,7 +4292,23 @@
           <w:sz w:val="24"/>
           <w:szCs w:val="24"/>
         </w:rPr>
-        <w:t>Script ruka_.m that implements the 4</w:t>
+        <w:t xml:space="preserve">Script </w:t>
+      </w:r>
+      <w:proofErr w:type="spellStart"/>
+      <w:r>
+        <w:rPr>
+          <w:sz w:val="24"/>
+          <w:szCs w:val="24"/>
+        </w:rPr>
+        <w:t>ruka</w:t>
+      </w:r>
+      <w:proofErr w:type="spellEnd"/>
+      <w:r>
+        <w:rPr>
+          <w:sz w:val="24"/>
+          <w:szCs w:val="24"/>
+        </w:rPr>
+        <w:t>_.m that implements the 4</w:t>
       </w:r>
       <w:r>
         <w:rPr>
@@ -3535,8 +4323,17 @@
           <w:sz w:val="24"/>
           <w:szCs w:val="24"/>
         </w:rPr>
-        <w:t>-order Runge-Kutte</w:t>
-      </w:r>
+        <w:t xml:space="preserve">-order </w:t>
+      </w:r>
+      <w:proofErr w:type="spellStart"/>
+      <w:r>
+        <w:rPr>
+          <w:sz w:val="24"/>
+          <w:szCs w:val="24"/>
+        </w:rPr>
+        <w:t>Runge-Kutte</w:t>
+      </w:r>
+      <w:proofErr w:type="spellEnd"/>
     </w:p>
     <w:p>
       <w:pPr>
@@ -3568,7 +4365,7 @@
                     <pic:cNvPicPr/>
                   </pic:nvPicPr>
                   <pic:blipFill>
-                    <a:blip r:embed="rId39"/>
+                    <a:blip r:embed="rId41"/>
                     <a:stretch>
                       <a:fillRect/>
                     </a:stretch>
@@ -3612,7 +4409,23 @@
           <w:sz w:val="24"/>
           <w:szCs w:val="24"/>
         </w:rPr>
-        <w:t>Script LCR.m that implements the 4</w:t>
+        <w:t xml:space="preserve">Script </w:t>
+      </w:r>
+      <w:proofErr w:type="spellStart"/>
+      <w:r>
+        <w:rPr>
+          <w:sz w:val="24"/>
+          <w:szCs w:val="24"/>
+        </w:rPr>
+        <w:t>LCR.m</w:t>
+      </w:r>
+      <w:proofErr w:type="spellEnd"/>
+      <w:r>
+        <w:rPr>
+          <w:sz w:val="24"/>
+          <w:szCs w:val="24"/>
+        </w:rPr>
+        <w:t xml:space="preserve"> that implements the 4</w:t>
       </w:r>
       <w:r>
         <w:rPr>
@@ -3627,7 +4440,23 @@
           <w:sz w:val="24"/>
           <w:szCs w:val="24"/>
         </w:rPr>
-        <w:t>-order Runge-Kutte and the equation of the system:</w:t>
+        <w:t xml:space="preserve">-order </w:t>
+      </w:r>
+      <w:proofErr w:type="spellStart"/>
+      <w:r>
+        <w:rPr>
+          <w:sz w:val="24"/>
+          <w:szCs w:val="24"/>
+        </w:rPr>
+        <w:t>Runge-Kutte</w:t>
+      </w:r>
+      <w:proofErr w:type="spellEnd"/>
+      <w:r>
+        <w:rPr>
+          <w:sz w:val="24"/>
+          <w:szCs w:val="24"/>
+        </w:rPr>
+        <w:t xml:space="preserve"> and the equation of the system:</w:t>
       </w:r>
     </w:p>
     <w:p>
@@ -3663,7 +4492,7 @@
                     <pic:cNvPicPr/>
                   </pic:nvPicPr>
                   <pic:blipFill>
-                    <a:blip r:embed="rId40">
+                    <a:blip r:embed="rId42">
                       <a:extLst>
                         <a:ext uri="{28A0092B-C50C-407E-A947-70E740481C1C}">
                           <a14:useLocalDpi xmlns:a14="http://schemas.microsoft.com/office/drawing/2010/main" val="0"/>
@@ -3799,7 +4628,7 @@
                     <pic:cNvPicPr/>
                   </pic:nvPicPr>
                   <pic:blipFill>
-                    <a:blip r:embed="rId41">
+                    <a:blip r:embed="rId43">
                       <a:extLst>
                         <a:ext uri="{28A0092B-C50C-407E-A947-70E740481C1C}">
                           <a14:useLocalDpi xmlns:a14="http://schemas.microsoft.com/office/drawing/2010/main" val="0"/>
@@ -3872,7 +4701,7 @@
                     </pic:cNvPicPr>
                   </pic:nvPicPr>
                   <pic:blipFill>
-                    <a:blip r:embed="rId42">
+                    <a:blip r:embed="rId44">
                       <a:extLst>
                         <a:ext uri="{28A0092B-C50C-407E-A947-70E740481C1C}">
                           <a14:useLocalDpi xmlns:a14="http://schemas.microsoft.com/office/drawing/2010/main" val="0"/>
@@ -3950,7 +4779,7 @@
                     </pic:cNvPicPr>
                   </pic:nvPicPr>
                   <pic:blipFill>
-                    <a:blip r:embed="rId43">
+                    <a:blip r:embed="rId45">
                       <a:extLst>
                         <a:ext uri="{28A0092B-C50C-407E-A947-70E740481C1C}">
                           <a14:useLocalDpi xmlns:a14="http://schemas.microsoft.com/office/drawing/2010/main" val="0"/>
@@ -4041,7 +4870,7 @@
                     <pic:cNvPicPr/>
                   </pic:nvPicPr>
                   <pic:blipFill>
-                    <a:blip r:embed="rId44">
+                    <a:blip r:embed="rId46">
                       <a:extLst>
                         <a:ext uri="{28A0092B-C50C-407E-A947-70E740481C1C}">
                           <a14:useLocalDpi xmlns:a14="http://schemas.microsoft.com/office/drawing/2010/main" val="0"/>
@@ -4158,7 +4987,7 @@
                     <pic:cNvPicPr/>
                   </pic:nvPicPr>
                   <pic:blipFill>
-                    <a:blip r:embed="rId45">
+                    <a:blip r:embed="rId47">
                       <a:extLst>
                         <a:ext uri="{28A0092B-C50C-407E-A947-70E740481C1C}">
                           <a14:useLocalDpi xmlns:a14="http://schemas.microsoft.com/office/drawing/2010/main" val="0"/>
@@ -4272,7 +5101,7 @@
                     <pic:cNvPicPr/>
                   </pic:nvPicPr>
                   <pic:blipFill>
-                    <a:blip r:embed="rId46">
+                    <a:blip r:embed="rId48">
                       <a:extLst>
                         <a:ext uri="{28A0092B-C50C-407E-A947-70E740481C1C}">
                           <a14:useLocalDpi xmlns:a14="http://schemas.microsoft.com/office/drawing/2010/main" val="0"/>
@@ -4526,7 +5355,7 @@
                     <pic:cNvPicPr/>
                   </pic:nvPicPr>
                   <pic:blipFill>
-                    <a:blip r:embed="rId47">
+                    <a:blip r:embed="rId49">
                       <a:extLst>
                         <a:ext uri="{28A0092B-C50C-407E-A947-70E740481C1C}">
                           <a14:useLocalDpi xmlns:a14="http://schemas.microsoft.com/office/drawing/2010/main" val="0"/>
@@ -4680,7 +5509,7 @@
                     </pic:cNvPicPr>
                   </pic:nvPicPr>
                   <pic:blipFill>
-                    <a:blip r:embed="rId48">
+                    <a:blip r:embed="rId50">
                       <a:extLst>
                         <a:ext uri="{28A0092B-C50C-407E-A947-70E740481C1C}">
                           <a14:useLocalDpi xmlns:a14="http://schemas.microsoft.com/office/drawing/2010/main" val="0"/>
@@ -4782,7 +5611,7 @@
                     <pic:cNvPicPr/>
                   </pic:nvPicPr>
                   <pic:blipFill>
-                    <a:blip r:embed="rId49">
+                    <a:blip r:embed="rId51">
                       <a:extLst>
                         <a:ext uri="{28A0092B-C50C-407E-A947-70E740481C1C}">
                           <a14:useLocalDpi xmlns:a14="http://schemas.microsoft.com/office/drawing/2010/main" val="0"/>
@@ -4952,7 +5781,7 @@
                     <pic:cNvPicPr/>
                   </pic:nvPicPr>
                   <pic:blipFill>
-                    <a:blip r:embed="rId50">
+                    <a:blip r:embed="rId52">
                       <a:extLst>
                         <a:ext uri="{28A0092B-C50C-407E-A947-70E740481C1C}">
                           <a14:useLocalDpi xmlns:a14="http://schemas.microsoft.com/office/drawing/2010/main" val="0"/>
@@ -5033,7 +5862,7 @@
                     <pic:cNvPicPr/>
                   </pic:nvPicPr>
                   <pic:blipFill>
-                    <a:blip r:embed="rId51">
+                    <a:blip r:embed="rId53">
                       <a:extLst>
                         <a:ext uri="{28A0092B-C50C-407E-A947-70E740481C1C}">
                           <a14:useLocalDpi xmlns:a14="http://schemas.microsoft.com/office/drawing/2010/main" val="0"/>
@@ -5114,7 +5943,7 @@
                     <pic:cNvPicPr/>
                   </pic:nvPicPr>
                   <pic:blipFill>
-                    <a:blip r:embed="rId52">
+                    <a:blip r:embed="rId54">
                       <a:extLst>
                         <a:ext uri="{28A0092B-C50C-407E-A947-70E740481C1C}">
                           <a14:useLocalDpi xmlns:a14="http://schemas.microsoft.com/office/drawing/2010/main" val="0"/>
@@ -5489,7 +6318,7 @@
                     </pic:cNvPicPr>
                   </pic:nvPicPr>
                   <pic:blipFill>
-                    <a:blip r:embed="rId53">
+                    <a:blip r:embed="rId55">
                       <a:extLst>
                         <a:ext uri="{28A0092B-C50C-407E-A947-70E740481C1C}">
                           <a14:useLocalDpi xmlns:a14="http://schemas.microsoft.com/office/drawing/2010/main" val="0"/>
@@ -5623,7 +6452,7 @@
                     <pic:cNvPicPr/>
                   </pic:nvPicPr>
                   <pic:blipFill>
-                    <a:blip r:embed="rId54">
+                    <a:blip r:embed="rId56">
                       <a:extLst>
                         <a:ext uri="{28A0092B-C50C-407E-A947-70E740481C1C}">
                           <a14:useLocalDpi xmlns:a14="http://schemas.microsoft.com/office/drawing/2010/main" val="0"/>
@@ -5663,7 +6492,23 @@
           <w:sz w:val="24"/>
           <w:szCs w:val="24"/>
         </w:rPr>
-        <w:t>We see that x(t) does not decay, which supports the fact that our damping factor is 0.</w:t>
+        <w:t xml:space="preserve">We see that </w:t>
+      </w:r>
+      <w:proofErr w:type="gramStart"/>
+      <w:r>
+        <w:rPr>
+          <w:sz w:val="24"/>
+          <w:szCs w:val="24"/>
+        </w:rPr>
+        <w:t>x(</w:t>
+      </w:r>
+      <w:proofErr w:type="gramEnd"/>
+      <w:r>
+        <w:rPr>
+          <w:sz w:val="24"/>
+          <w:szCs w:val="24"/>
+        </w:rPr>
+        <w:t>t) does not decay, which supports the fact that our damping factor is 0.</w:t>
       </w:r>
       <w:r>
         <w:rPr>
@@ -5798,8 +6643,6 @@
           <w:szCs w:val="24"/>
         </w:rPr>
       </w:pPr>
-      <w:bookmarkStart w:id="0" w:name="_GoBack"/>
-      <w:bookmarkEnd w:id="0"/>
       <w:r>
         <w:rPr>
           <w:sz w:val="24"/>
@@ -5813,7 +6656,23 @@
           <w:sz w:val="24"/>
           <w:szCs w:val="24"/>
         </w:rPr>
-        <w:t>a plot with a damped x(t) and a spiral shaped phase portrait:</w:t>
+        <w:t xml:space="preserve">a plot with a damped </w:t>
+      </w:r>
+      <w:proofErr w:type="gramStart"/>
+      <w:r>
+        <w:rPr>
+          <w:sz w:val="24"/>
+          <w:szCs w:val="24"/>
+        </w:rPr>
+        <w:t>x(</w:t>
+      </w:r>
+      <w:proofErr w:type="gramEnd"/>
+      <w:r>
+        <w:rPr>
+          <w:sz w:val="24"/>
+          <w:szCs w:val="24"/>
+        </w:rPr>
+        <w:t>t) and a spiral shaped phase portrait:</w:t>
       </w:r>
     </w:p>
     <w:p>
@@ -5847,7 +6706,7 @@
                     <pic:cNvPicPr/>
                   </pic:nvPicPr>
                   <pic:blipFill>
-                    <a:blip r:embed="rId55">
+                    <a:blip r:embed="rId57">
                       <a:extLst>
                         <a:ext uri="{28A0092B-C50C-407E-A947-70E740481C1C}">
                           <a14:useLocalDpi xmlns:a14="http://schemas.microsoft.com/office/drawing/2010/main" val="0"/>
@@ -5912,8 +6771,49 @@
           <w:sz w:val="24"/>
           <w:szCs w:val="24"/>
         </w:rPr>
-        <w:t xml:space="preserve">ts derivative. For every point in x(t), its slope is calculated, which is a vector that is plotted on our portrait. For a signal of constant amplitude, the phase portrait is a circle, as the radius of the circle stays constant, as shown in the diagram below. When the signal suffers attenuation, the amplitude of x(t) varies, and so does the radius of the circle you plot, which produces the spiral-like portraits from signals with a non-zero epsilon. </w:t>
-      </w:r>
+        <w:t xml:space="preserve">ts derivative. For every point in </w:t>
+      </w:r>
+      <w:proofErr w:type="gramStart"/>
+      <w:r>
+        <w:rPr>
+          <w:sz w:val="24"/>
+          <w:szCs w:val="24"/>
+        </w:rPr>
+        <w:t>x(</w:t>
+      </w:r>
+      <w:proofErr w:type="gramEnd"/>
+      <w:r>
+        <w:rPr>
+          <w:sz w:val="24"/>
+          <w:szCs w:val="24"/>
+        </w:rPr>
+        <w:t xml:space="preserve">t), its slope is calculated, which is a vector that is plotted on our portrait. For a signal of constant amplitude, the phase portrait is a circle, as the radius of the circle stays constant, as shown in the diagram below. When the signal suffers attenuation, the amplitude of </w:t>
+      </w:r>
+      <w:proofErr w:type="gramStart"/>
+      <w:r>
+        <w:rPr>
+          <w:sz w:val="24"/>
+          <w:szCs w:val="24"/>
+        </w:rPr>
+        <w:t>x(</w:t>
+      </w:r>
+      <w:proofErr w:type="gramEnd"/>
+      <w:r>
+        <w:rPr>
+          <w:sz w:val="24"/>
+          <w:szCs w:val="24"/>
+        </w:rPr>
+        <w:t xml:space="preserve">t) varies, and so does the radius of the circle you plot, which produces the spiral-like portraits from signals with a non-zero epsilon. </w:t>
+      </w:r>
+    </w:p>
+    <w:p>
+      <w:pPr>
+        <w:pStyle w:val="ListParagraph"/>
+        <w:rPr>
+          <w:sz w:val="24"/>
+          <w:szCs w:val="24"/>
+        </w:rPr>
+      </w:pPr>
     </w:p>
     <w:p>
       <w:pPr>
@@ -5946,7 +6846,7 @@
                     </pic:cNvPicPr>
                   </pic:nvPicPr>
                   <pic:blipFill>
-                    <a:blip r:embed="rId56">
+                    <a:blip r:embed="rId58">
                       <a:extLst>
                         <a:ext uri="{28A0092B-C50C-407E-A947-70E740481C1C}">
                           <a14:useLocalDpi xmlns:a14="http://schemas.microsoft.com/office/drawing/2010/main" val="0"/>
@@ -5978,8 +6878,214 @@
         </w:drawing>
       </w:r>
     </w:p>
+    <w:p>
+      <w:pPr>
+        <w:pStyle w:val="ListParagraph"/>
+        <w:rPr>
+          <w:i/>
+          <w:sz w:val="24"/>
+          <w:szCs w:val="24"/>
+        </w:rPr>
+      </w:pPr>
+      <w:r>
+        <w:rPr>
+          <w:i/>
+          <w:sz w:val="24"/>
+          <w:szCs w:val="24"/>
+        </w:rPr>
+        <w:t>Phase plot of sine wave</w:t>
+      </w:r>
+    </w:p>
+    <w:p>
+      <w:pPr>
+        <w:pStyle w:val="ListParagraph"/>
+        <w:rPr>
+          <w:i/>
+          <w:sz w:val="24"/>
+          <w:szCs w:val="24"/>
+        </w:rPr>
+      </w:pPr>
+    </w:p>
+    <w:p>
+      <w:pPr>
+        <w:pStyle w:val="ListParagraph"/>
+        <w:rPr>
+          <w:sz w:val="24"/>
+          <w:szCs w:val="24"/>
+        </w:rPr>
+      </w:pPr>
+    </w:p>
+    <w:p>
+      <w:pPr>
+        <w:pStyle w:val="ListParagraph"/>
+        <w:rPr>
+          <w:sz w:val="24"/>
+          <w:szCs w:val="24"/>
+        </w:rPr>
+      </w:pPr>
+    </w:p>
+    <w:p>
+      <w:pPr>
+        <w:pStyle w:val="ListParagraph"/>
+        <w:rPr>
+          <w:sz w:val="24"/>
+          <w:szCs w:val="24"/>
+        </w:rPr>
+      </w:pPr>
+    </w:p>
+    <w:p>
+      <w:pPr>
+        <w:pStyle w:val="ListParagraph"/>
+        <w:rPr>
+          <w:sz w:val="24"/>
+          <w:szCs w:val="24"/>
+        </w:rPr>
+      </w:pPr>
+    </w:p>
+    <w:p>
+      <w:pPr>
+        <w:pStyle w:val="ListParagraph"/>
+        <w:rPr>
+          <w:sz w:val="24"/>
+          <w:szCs w:val="24"/>
+        </w:rPr>
+      </w:pPr>
+      <w:r>
+        <w:rPr>
+          <w:sz w:val="24"/>
+          <w:szCs w:val="24"/>
+        </w:rPr>
+        <w:t xml:space="preserve">As epsilon grows larger, </w:t>
+      </w:r>
+      <w:proofErr w:type="gramStart"/>
+      <w:r>
+        <w:rPr>
+          <w:sz w:val="24"/>
+          <w:szCs w:val="24"/>
+        </w:rPr>
+        <w:t>x(</w:t>
+      </w:r>
+      <w:proofErr w:type="gramEnd"/>
+      <w:r>
+        <w:rPr>
+          <w:sz w:val="24"/>
+          <w:szCs w:val="24"/>
+        </w:rPr>
+        <w:t xml:space="preserve">t) becomes distorted, but the amplitude is more consistent so the phase portrait is less spiralled: </w:t>
+      </w:r>
+    </w:p>
+    <w:p>
+      <w:pPr>
+        <w:pStyle w:val="ListParagraph"/>
+        <w:rPr>
+          <w:sz w:val="24"/>
+          <w:szCs w:val="24"/>
+        </w:rPr>
+      </w:pPr>
+      <w:r>
+        <w:rPr>
+          <w:noProof/>
+          <w:sz w:val="24"/>
+          <w:szCs w:val="24"/>
+          <w:lang w:eastAsia="en-GB"/>
+        </w:rPr>
+        <w:drawing>
+          <wp:inline distT="0" distB="0" distL="0" distR="0">
+            <wp:extent cx="3133725" cy="2570150"/>
+            <wp:effectExtent l="0" t="0" r="0" b="1905"/>
+            <wp:docPr id="71" name="Picture 71"/>
+            <wp:cNvGraphicFramePr>
+              <a:graphicFrameLocks xmlns:a="http://schemas.openxmlformats.org/drawingml/2006/main" noChangeAspect="1"/>
+            </wp:cNvGraphicFramePr>
+            <a:graphic xmlns:a="http://schemas.openxmlformats.org/drawingml/2006/main">
+              <a:graphicData uri="http://schemas.openxmlformats.org/drawingml/2006/picture">
+                <pic:pic xmlns:pic="http://schemas.openxmlformats.org/drawingml/2006/picture">
+                  <pic:nvPicPr>
+                    <pic:cNvPr id="71" name="Q3 vin 0 e 6.PNG"/>
+                    <pic:cNvPicPr/>
+                  </pic:nvPicPr>
+                  <pic:blipFill>
+                    <a:blip r:embed="rId59">
+                      <a:extLst>
+                        <a:ext uri="{28A0092B-C50C-407E-A947-70E740481C1C}">
+                          <a14:useLocalDpi xmlns:a14="http://schemas.microsoft.com/office/drawing/2010/main" val="0"/>
+                        </a:ext>
+                      </a:extLst>
+                    </a:blip>
+                    <a:stretch>
+                      <a:fillRect/>
+                    </a:stretch>
+                  </pic:blipFill>
+                  <pic:spPr>
+                    <a:xfrm>
+                      <a:off x="0" y="0"/>
+                      <a:ext cx="3140288" cy="2575533"/>
+                    </a:xfrm>
+                    <a:prstGeom prst="rect">
+                      <a:avLst/>
+                    </a:prstGeom>
+                  </pic:spPr>
+                </pic:pic>
+              </a:graphicData>
+            </a:graphic>
+          </wp:inline>
+        </w:drawing>
+      </w:r>
+    </w:p>
+    <w:p>
+      <w:pPr>
+        <w:pStyle w:val="ListParagraph"/>
+        <w:rPr>
+          <w:sz w:val="24"/>
+          <w:szCs w:val="24"/>
+        </w:rPr>
+      </w:pPr>
+      <w:r>
+        <w:rPr>
+          <w:sz w:val="24"/>
+          <w:szCs w:val="24"/>
+        </w:rPr>
+        <w:t>The line starting from the centre of the phase portrait appears because the signal starts at x = 0, so the amplitude was low for a short while. We also notice that increasing epsilon increases the period of the signal.</w:t>
+      </w:r>
+      <w:r>
+        <w:rPr>
+          <w:sz w:val="24"/>
+          <w:szCs w:val="24"/>
+        </w:rPr>
+        <w:t xml:space="preserve"> </w:t>
+      </w:r>
+    </w:p>
+    <w:p>
+      <w:pPr>
+        <w:pStyle w:val="ListParagraph"/>
+        <w:rPr>
+          <w:sz w:val="24"/>
+          <w:szCs w:val="24"/>
+        </w:rPr>
+      </w:pPr>
+    </w:p>
+    <w:p>
+      <w:pPr>
+        <w:pStyle w:val="ListParagraph"/>
+        <w:rPr>
+          <w:sz w:val="24"/>
+          <w:szCs w:val="24"/>
+        </w:rPr>
+      </w:pPr>
+    </w:p>
+    <w:p>
+      <w:pPr>
+        <w:pStyle w:val="ListParagraph"/>
+        <w:rPr>
+          <w:sz w:val="24"/>
+          <w:szCs w:val="24"/>
+        </w:rPr>
+      </w:pPr>
+      <w:bookmarkStart w:id="0" w:name="_GoBack"/>
+      <w:bookmarkEnd w:id="0"/>
+    </w:p>
     <w:sectPr>
-      <w:headerReference w:type="default" r:id="rId57"/>
+      <w:headerReference w:type="default" r:id="rId60"/>
       <w:pgSz w:w="11906" w:h="16838"/>
       <w:pgMar w:top="1440" w:right="1440" w:bottom="1440" w:left="1440" w:header="708" w:footer="708" w:gutter="0"/>
       <w:cols w:space="708"/>
@@ -6046,8 +7152,13 @@
       <w:pStyle w:val="Header"/>
     </w:pPr>
     <w:r>
-      <w:t>Mattin Mir-Tahmasebi</w:t>
+      <w:t>Mattin Mir-</w:t>
     </w:r>
+    <w:proofErr w:type="spellStart"/>
+    <w:r>
+      <w:t>Tahmasebi</w:t>
+    </w:r>
+    <w:proofErr w:type="spellEnd"/>
     <w:r>
       <w:tab/>
     </w:r>
@@ -6079,7 +7190,7 @@
         <w:bCs/>
         <w:noProof/>
       </w:rPr>
-      <w:t>17</w:t>
+      <w:t>18</w:t>
     </w:r>
     <w:r>
       <w:rPr>
@@ -7598,7 +8709,7 @@
 </file>
 
 <file path=customXml/itemProps1.xml><?xml version="1.0" encoding="utf-8"?>
-<ds:datastoreItem xmlns:ds="http://schemas.openxmlformats.org/officeDocument/2006/customXml" ds:itemID="{B57F624A-7012-43B7-8022-9543B369CB1D}">
+<ds:datastoreItem xmlns:ds="http://schemas.openxmlformats.org/officeDocument/2006/customXml" ds:itemID="{8AA197B2-85E0-4A45-9879-CE3F4EDCAC91}">
   <ds:schemaRefs>
     <ds:schemaRef ds:uri="http://schemas.openxmlformats.org/officeDocument/2006/bibliography"/>
   </ds:schemaRefs>

</xml_diff>